<commit_message>
Extended home d3 chart and changed the color scheme
</commit_message>
<xml_diff>
--- a/water_budget_webapp_pierre/terms_definition.docx
+++ b/water_budget_webapp_pierre/terms_definition.docx
@@ -13,43 +13,541 @@
       </w:r>
     </w:p>
     <w:p>
+      <w:pPr>
+        <w:pStyle w:val="ListParagraph"/>
+        <w:numPr>
+          <w:ilvl w:val="0"/>
+          <w:numId w:val="2"/>
+        </w:numPr>
+      </w:pPr>
       <w:r>
         <w:t>Estimation Method</w:t>
       </w:r>
-    </w:p>
-    <w:p>
+      <w:r>
+        <w:t xml:space="preserve"> </w:t>
+      </w:r>
+      <w:r>
+        <w:rPr>
+          <w:i/>
+          <w:iCs/>
+        </w:rPr>
+        <w:t>(</w:t>
+      </w:r>
+      <w:proofErr w:type="spellStart"/>
+      <w:r>
+        <w:rPr>
+          <w:i/>
+          <w:iCs/>
+        </w:rPr>
+        <w:t>hasEstimationMethod</w:t>
+      </w:r>
+      <w:proofErr w:type="spellEnd"/>
+      <w:r>
+        <w:rPr>
+          <w:i/>
+          <w:iCs/>
+        </w:rPr>
+        <w:t>)</w:t>
+      </w:r>
+    </w:p>
+    <w:p>
+      <w:pPr>
+        <w:pStyle w:val="ListParagraph"/>
+        <w:numPr>
+          <w:ilvl w:val="1"/>
+          <w:numId w:val="2"/>
+        </w:numPr>
+      </w:pPr>
       <w:r>
         <w:t>Parameter</w:t>
       </w:r>
-    </w:p>
-    <w:p>
+      <w:r>
+        <w:t xml:space="preserve"> </w:t>
+      </w:r>
+      <w:r>
+        <w:rPr>
+          <w:i/>
+          <w:iCs/>
+        </w:rPr>
+        <w:t>(</w:t>
+      </w:r>
+      <w:proofErr w:type="spellStart"/>
+      <w:r>
+        <w:rPr>
+          <w:i/>
+          <w:iCs/>
+        </w:rPr>
+        <w:t>hasParameter</w:t>
+      </w:r>
+      <w:proofErr w:type="spellEnd"/>
+      <w:r>
+        <w:rPr>
+          <w:i/>
+          <w:iCs/>
+        </w:rPr>
+        <w:t>)</w:t>
+      </w:r>
+    </w:p>
+    <w:p>
+      <w:pPr>
+        <w:pStyle w:val="ListParagraph"/>
+        <w:numPr>
+          <w:ilvl w:val="2"/>
+          <w:numId w:val="2"/>
+        </w:numPr>
+      </w:pPr>
       <w:r>
         <w:t>Data Source</w:t>
       </w:r>
-    </w:p>
-    <w:p>
+      <w:r>
+        <w:t xml:space="preserve"> </w:t>
+      </w:r>
+      <w:r>
+        <w:rPr>
+          <w:i/>
+          <w:iCs/>
+        </w:rPr>
+        <w:t>(</w:t>
+      </w:r>
+      <w:proofErr w:type="spellStart"/>
+      <w:r>
+        <w:rPr>
+          <w:i/>
+          <w:iCs/>
+        </w:rPr>
+        <w:t>hasDataSource</w:t>
+      </w:r>
+      <w:proofErr w:type="spellEnd"/>
+      <w:r>
+        <w:rPr>
+          <w:i/>
+          <w:iCs/>
+        </w:rPr>
+        <w:t>)</w:t>
+      </w:r>
+    </w:p>
+    <w:p>
+      <w:pPr>
+        <w:pStyle w:val="ListParagraph"/>
+        <w:ind w:left="2160"/>
+      </w:pPr>
+    </w:p>
+    <w:p>
+      <w:pPr>
+        <w:pStyle w:val="ListParagraph"/>
+        <w:numPr>
+          <w:ilvl w:val="0"/>
+          <w:numId w:val="2"/>
+        </w:numPr>
+      </w:pPr>
       <w:r>
         <w:t>Flow Type</w:t>
       </w:r>
-    </w:p>
-    <w:p>
+      <w:r>
+        <w:t xml:space="preserve"> </w:t>
+      </w:r>
+      <w:r>
+        <w:rPr>
+          <w:i/>
+          <w:iCs/>
+        </w:rPr>
+        <w:t>(</w:t>
+      </w:r>
+      <w:proofErr w:type="spellStart"/>
+      <w:r>
+        <w:rPr>
+          <w:i/>
+          <w:iCs/>
+        </w:rPr>
+        <w:t>is</w:t>
+      </w:r>
+      <w:r>
+        <w:rPr>
+          <w:i/>
+          <w:iCs/>
+        </w:rPr>
+        <w:t>FlowType</w:t>
+      </w:r>
+      <w:proofErr w:type="spellEnd"/>
+      <w:r>
+        <w:rPr>
+          <w:i/>
+          <w:iCs/>
+        </w:rPr>
+        <w:t>)</w:t>
+      </w:r>
+    </w:p>
+    <w:p>
+      <w:pPr>
+        <w:pStyle w:val="ListParagraph"/>
+        <w:numPr>
+          <w:ilvl w:val="1"/>
+          <w:numId w:val="1"/>
+        </w:numPr>
+        <w:ind w:left="1080"/>
+      </w:pPr>
+      <w:r>
+        <w:t>Inflow</w:t>
+      </w:r>
+    </w:p>
+    <w:p>
+      <w:pPr>
+        <w:pStyle w:val="ListParagraph"/>
+        <w:numPr>
+          <w:ilvl w:val="1"/>
+          <w:numId w:val="1"/>
+        </w:numPr>
+        <w:ind w:left="1080"/>
+      </w:pPr>
+      <w:r>
+        <w:t>Internal Transfer</w:t>
+      </w:r>
+    </w:p>
+    <w:p>
+      <w:pPr>
+        <w:pStyle w:val="ListParagraph"/>
+        <w:numPr>
+          <w:ilvl w:val="1"/>
+          <w:numId w:val="1"/>
+        </w:numPr>
+        <w:ind w:left="1080"/>
+      </w:pPr>
+      <w:r>
+        <w:t>Outflow</w:t>
+      </w:r>
+    </w:p>
+    <w:p>
+      <w:pPr>
+        <w:pStyle w:val="ListParagraph"/>
+        <w:ind w:left="1080"/>
+      </w:pPr>
+    </w:p>
+    <w:p>
+      <w:pPr>
+        <w:pStyle w:val="ListParagraph"/>
+        <w:numPr>
+          <w:ilvl w:val="0"/>
+          <w:numId w:val="1"/>
+        </w:numPr>
+      </w:pPr>
       <w:r>
         <w:t>Flow Source</w:t>
       </w:r>
-    </w:p>
-    <w:p>
+      <w:r>
+        <w:t xml:space="preserve"> </w:t>
+      </w:r>
+      <w:r>
+        <w:rPr>
+          <w:i/>
+          <w:iCs/>
+        </w:rPr>
+        <w:t>(</w:t>
+      </w:r>
+      <w:proofErr w:type="spellStart"/>
+      <w:r>
+        <w:rPr>
+          <w:i/>
+          <w:iCs/>
+        </w:rPr>
+        <w:t>flowSource</w:t>
+      </w:r>
+      <w:proofErr w:type="spellEnd"/>
+      <w:r>
+        <w:rPr>
+          <w:i/>
+          <w:iCs/>
+        </w:rPr>
+        <w:t>)</w:t>
+      </w:r>
+    </w:p>
+    <w:p>
+      <w:pPr>
+        <w:pStyle w:val="ListParagraph"/>
+        <w:numPr>
+          <w:ilvl w:val="1"/>
+          <w:numId w:val="1"/>
+        </w:numPr>
+      </w:pPr>
+      <w:r>
+        <w:t>Atmosphere</w:t>
+      </w:r>
+    </w:p>
+    <w:p>
+      <w:pPr>
+        <w:pStyle w:val="ListParagraph"/>
+        <w:numPr>
+          <w:ilvl w:val="1"/>
+          <w:numId w:val="1"/>
+        </w:numPr>
+      </w:pPr>
+      <w:r>
+        <w:t>External Groundwater</w:t>
+      </w:r>
+    </w:p>
+    <w:p>
+      <w:pPr>
+        <w:pStyle w:val="ListParagraph"/>
+        <w:numPr>
+          <w:ilvl w:val="1"/>
+          <w:numId w:val="1"/>
+        </w:numPr>
+      </w:pPr>
+      <w:r>
+        <w:t>External Surface Water</w:t>
+      </w:r>
+    </w:p>
+    <w:p>
+      <w:pPr>
+        <w:pStyle w:val="ListParagraph"/>
+        <w:numPr>
+          <w:ilvl w:val="1"/>
+          <w:numId w:val="1"/>
+        </w:numPr>
+      </w:pPr>
+      <w:r>
+        <w:t>Zone Groundwater</w:t>
+      </w:r>
+    </w:p>
+    <w:p>
+      <w:pPr>
+        <w:pStyle w:val="ListParagraph"/>
+        <w:numPr>
+          <w:ilvl w:val="1"/>
+          <w:numId w:val="1"/>
+        </w:numPr>
+      </w:pPr>
+      <w:r>
+        <w:t>Zone Land System</w:t>
+      </w:r>
+    </w:p>
+    <w:p>
+      <w:pPr>
+        <w:pStyle w:val="ListParagraph"/>
+        <w:numPr>
+          <w:ilvl w:val="1"/>
+          <w:numId w:val="1"/>
+        </w:numPr>
+      </w:pPr>
+      <w:r>
+        <w:t>Zone Surface Water</w:t>
+      </w:r>
+    </w:p>
+    <w:p>
+      <w:pPr>
+        <w:pStyle w:val="ListParagraph"/>
+        <w:ind w:left="1440"/>
+      </w:pPr>
+    </w:p>
+    <w:p>
+      <w:pPr>
+        <w:pStyle w:val="ListParagraph"/>
+        <w:numPr>
+          <w:ilvl w:val="0"/>
+          <w:numId w:val="1"/>
+        </w:numPr>
+      </w:pPr>
       <w:r>
         <w:t>Flow Sink</w:t>
       </w:r>
+      <w:r>
+        <w:t xml:space="preserve"> </w:t>
+      </w:r>
+      <w:r>
+        <w:rPr>
+          <w:i/>
+          <w:iCs/>
+        </w:rPr>
+        <w:t>(</w:t>
+      </w:r>
+      <w:proofErr w:type="spellStart"/>
+      <w:r>
+        <w:rPr>
+          <w:i/>
+          <w:iCs/>
+        </w:rPr>
+        <w:t>flowSink</w:t>
+      </w:r>
+      <w:proofErr w:type="spellEnd"/>
+      <w:r>
+        <w:rPr>
+          <w:i/>
+          <w:iCs/>
+        </w:rPr>
+        <w:t>)</w:t>
+      </w:r>
+    </w:p>
+    <w:p>
+      <w:pPr>
+        <w:pStyle w:val="ListParagraph"/>
+        <w:numPr>
+          <w:ilvl w:val="1"/>
+          <w:numId w:val="1"/>
+        </w:numPr>
+      </w:pPr>
+      <w:r>
+        <w:t>Atmosphere</w:t>
+      </w:r>
+    </w:p>
+    <w:p>
+      <w:pPr>
+        <w:pStyle w:val="ListParagraph"/>
+        <w:numPr>
+          <w:ilvl w:val="1"/>
+          <w:numId w:val="1"/>
+        </w:numPr>
+      </w:pPr>
+      <w:r>
+        <w:t>External Groundwater</w:t>
+      </w:r>
+    </w:p>
+    <w:p>
+      <w:pPr>
+        <w:pStyle w:val="ListParagraph"/>
+        <w:numPr>
+          <w:ilvl w:val="1"/>
+          <w:numId w:val="1"/>
+        </w:numPr>
+      </w:pPr>
+      <w:r>
+        <w:t>External Surface Water</w:t>
+      </w:r>
+    </w:p>
+    <w:p>
+      <w:pPr>
+        <w:pStyle w:val="ListParagraph"/>
+        <w:numPr>
+          <w:ilvl w:val="1"/>
+          <w:numId w:val="1"/>
+        </w:numPr>
+      </w:pPr>
+      <w:r>
+        <w:t>Zone Groundwater</w:t>
+      </w:r>
+    </w:p>
+    <w:p>
+      <w:pPr>
+        <w:pStyle w:val="ListParagraph"/>
+        <w:numPr>
+          <w:ilvl w:val="1"/>
+          <w:numId w:val="1"/>
+        </w:numPr>
+      </w:pPr>
+      <w:r>
+        <w:t>Zone Land System</w:t>
+      </w:r>
+    </w:p>
+    <w:p>
+      <w:pPr>
+        <w:pStyle w:val="ListParagraph"/>
+        <w:numPr>
+          <w:ilvl w:val="1"/>
+          <w:numId w:val="1"/>
+        </w:numPr>
+      </w:pPr>
+      <w:r>
+        <w:t>Zone Surface Water</w:t>
+      </w:r>
+    </w:p>
+    <w:p>
+      <w:pPr>
+        <w:pStyle w:val="ListParagraph"/>
+        <w:ind w:left="1440"/>
+      </w:pPr>
     </w:p>
     <w:p>
       <w:r>
         <w:t>Subcomponent of</w:t>
       </w:r>
-    </w:p>
-    <w:p>
-      <w:r>
-        <w:t>Partial Subcmponent</w:t>
+      <w:r>
+        <w:t xml:space="preserve"> </w:t>
+      </w:r>
+      <w:r>
+        <w:rPr>
+          <w:i/>
+          <w:iCs/>
+        </w:rPr>
+        <w:t>(</w:t>
+      </w:r>
+      <w:proofErr w:type="spellStart"/>
+      <w:r>
+        <w:rPr>
+          <w:i/>
+          <w:iCs/>
+        </w:rPr>
+        <w:t>isSubComponentof</w:t>
+      </w:r>
+      <w:proofErr w:type="spellEnd"/>
+      <w:r>
+        <w:rPr>
+          <w:i/>
+          <w:iCs/>
+        </w:rPr>
+        <w:t>)</w:t>
+      </w:r>
+    </w:p>
+    <w:p>
+      <w:r>
+        <w:t>Partial Subc</w:t>
+      </w:r>
+      <w:r>
+        <w:t>o</w:t>
+      </w:r>
+      <w:r>
+        <w:t>mponent</w:t>
+      </w:r>
+      <w:r>
+        <w:t xml:space="preserve"> of </w:t>
+      </w:r>
+      <w:r>
+        <w:rPr>
+          <w:i/>
+          <w:iCs/>
+        </w:rPr>
+        <w:t>(</w:t>
+      </w:r>
+      <w:proofErr w:type="spellStart"/>
+      <w:r>
+        <w:rPr>
+          <w:i/>
+          <w:iCs/>
+        </w:rPr>
+        <w:t>isPartialSubComponentof</w:t>
+      </w:r>
+      <w:proofErr w:type="spellEnd"/>
+      <w:r>
+        <w:rPr>
+          <w:i/>
+          <w:iCs/>
+        </w:rPr>
+        <w:t>)</w:t>
+      </w:r>
+    </w:p>
+    <w:p>
+      <w:r>
+        <w:t xml:space="preserve">Exact Match </w:t>
+      </w:r>
+      <w:r>
+        <w:rPr>
+          <w:i/>
+          <w:iCs/>
+        </w:rPr>
+        <w:t>(</w:t>
+      </w:r>
+      <w:proofErr w:type="spellStart"/>
+      <w:r>
+        <w:rPr>
+          <w:i/>
+          <w:iCs/>
+        </w:rPr>
+        <w:t>isExactMatch</w:t>
+      </w:r>
+      <w:proofErr w:type="spellEnd"/>
+      <w:r>
+        <w:rPr>
+          <w:i/>
+          <w:iCs/>
+        </w:rPr>
+        <w:t>)</w:t>
       </w:r>
     </w:p>
     <w:sectPr>
@@ -60,6 +558,243 @@
     </w:sectPr>
   </w:body>
 </w:document>
+</file>
+
+<file path=word/numbering.xml><?xml version="1.0" encoding="utf-8"?>
+<w:numbering xmlns:wpc="http://schemas.microsoft.com/office/word/2010/wordprocessingCanvas" xmlns:cx="http://schemas.microsoft.com/office/drawing/2014/chartex" xmlns:cx1="http://schemas.microsoft.com/office/drawing/2015/9/8/chartex" xmlns:cx2="http://schemas.microsoft.com/office/drawing/2015/10/21/chartex" xmlns:cx3="http://schemas.microsoft.com/office/drawing/2016/5/9/chartex" xmlns:cx4="http://schemas.microsoft.com/office/drawing/2016/5/10/chartex" xmlns:cx5="http://schemas.microsoft.com/office/drawing/2016/5/11/chartex" xmlns:cx6="http://schemas.microsoft.com/office/drawing/2016/5/12/chartex" xmlns:cx7="http://schemas.microsoft.com/office/drawing/2016/5/13/chartex" xmlns:cx8="http://schemas.microsoft.com/office/drawing/2016/5/14/chartex" xmlns:mc="http://schemas.openxmlformats.org/markup-compatibility/2006" xmlns:aink="http://schemas.microsoft.com/office/drawing/2016/ink" xmlns:am3d="http://schemas.microsoft.com/office/drawing/2017/model3d" xmlns:o="urn:schemas-microsoft-com:office:office" xmlns:r="http://schemas.openxmlformats.org/officeDocument/2006/relationships" xmlns:m="http://schemas.openxmlformats.org/officeDocument/2006/math" xmlns:v="urn:schemas-microsoft-com:vml" xmlns:wp14="http://schemas.microsoft.com/office/word/2010/wordprocessingDrawing" xmlns:wp="http://schemas.openxmlformats.org/drawingml/2006/wordprocessingDrawing" xmlns:w10="urn:schemas-microsoft-com:office:word" xmlns:w="http://schemas.openxmlformats.org/wordprocessingml/2006/main" xmlns:w14="http://schemas.microsoft.com/office/word/2010/wordml" xmlns:w15="http://schemas.microsoft.com/office/word/2012/wordml" xmlns:w16cex="http://schemas.microsoft.com/office/word/2018/wordml/cex" xmlns:w16cid="http://schemas.microsoft.com/office/word/2016/wordml/cid" xmlns:w16="http://schemas.microsoft.com/office/word/2018/wordml" xmlns:w16se="http://schemas.microsoft.com/office/word/2015/wordml/symex" xmlns:wpg="http://schemas.microsoft.com/office/word/2010/wordprocessingGroup" xmlns:wpi="http://schemas.microsoft.com/office/word/2010/wordprocessingInk" xmlns:wne="http://schemas.microsoft.com/office/word/2006/wordml" xmlns:wps="http://schemas.microsoft.com/office/word/2010/wordprocessingShape" mc:Ignorable="w14 w15 w16se w16cid w16 w16cex wp14">
+  <w:abstractNum w:abstractNumId="0" w15:restartNumberingAfterBreak="0">
+    <w:nsid w:val="1C4E2159"/>
+    <w:multiLevelType w:val="hybridMultilevel"/>
+    <w:tmpl w:val="255C99A8"/>
+    <w:lvl w:ilvl="0" w:tplc="04090001">
+      <w:start w:val="1"/>
+      <w:numFmt w:val="bullet"/>
+      <w:lvlText w:val=""/>
+      <w:lvlJc w:val="left"/>
+      <w:pPr>
+        <w:ind w:left="720" w:hanging="360"/>
+      </w:pPr>
+      <w:rPr>
+        <w:rFonts w:ascii="Symbol" w:hAnsi="Symbol" w:hint="default"/>
+      </w:rPr>
+    </w:lvl>
+    <w:lvl w:ilvl="1" w:tplc="04090003">
+      <w:start w:val="1"/>
+      <w:numFmt w:val="bullet"/>
+      <w:lvlText w:val="o"/>
+      <w:lvlJc w:val="left"/>
+      <w:pPr>
+        <w:ind w:left="1440" w:hanging="360"/>
+      </w:pPr>
+      <w:rPr>
+        <w:rFonts w:ascii="Courier New" w:hAnsi="Courier New" w:cs="Courier New" w:hint="default"/>
+      </w:rPr>
+    </w:lvl>
+    <w:lvl w:ilvl="2" w:tplc="04090005">
+      <w:start w:val="1"/>
+      <w:numFmt w:val="bullet"/>
+      <w:lvlText w:val=""/>
+      <w:lvlJc w:val="left"/>
+      <w:pPr>
+        <w:ind w:left="2160" w:hanging="360"/>
+      </w:pPr>
+      <w:rPr>
+        <w:rFonts w:ascii="Wingdings" w:hAnsi="Wingdings" w:hint="default"/>
+      </w:rPr>
+    </w:lvl>
+    <w:lvl w:ilvl="3" w:tplc="04090001" w:tentative="1">
+      <w:start w:val="1"/>
+      <w:numFmt w:val="bullet"/>
+      <w:lvlText w:val=""/>
+      <w:lvlJc w:val="left"/>
+      <w:pPr>
+        <w:ind w:left="2880" w:hanging="360"/>
+      </w:pPr>
+      <w:rPr>
+        <w:rFonts w:ascii="Symbol" w:hAnsi="Symbol" w:hint="default"/>
+      </w:rPr>
+    </w:lvl>
+    <w:lvl w:ilvl="4" w:tplc="04090003" w:tentative="1">
+      <w:start w:val="1"/>
+      <w:numFmt w:val="bullet"/>
+      <w:lvlText w:val="o"/>
+      <w:lvlJc w:val="left"/>
+      <w:pPr>
+        <w:ind w:left="3600" w:hanging="360"/>
+      </w:pPr>
+      <w:rPr>
+        <w:rFonts w:ascii="Courier New" w:hAnsi="Courier New" w:cs="Courier New" w:hint="default"/>
+      </w:rPr>
+    </w:lvl>
+    <w:lvl w:ilvl="5" w:tplc="04090005" w:tentative="1">
+      <w:start w:val="1"/>
+      <w:numFmt w:val="bullet"/>
+      <w:lvlText w:val=""/>
+      <w:lvlJc w:val="left"/>
+      <w:pPr>
+        <w:ind w:left="4320" w:hanging="360"/>
+      </w:pPr>
+      <w:rPr>
+        <w:rFonts w:ascii="Wingdings" w:hAnsi="Wingdings" w:hint="default"/>
+      </w:rPr>
+    </w:lvl>
+    <w:lvl w:ilvl="6" w:tplc="04090001" w:tentative="1">
+      <w:start w:val="1"/>
+      <w:numFmt w:val="bullet"/>
+      <w:lvlText w:val=""/>
+      <w:lvlJc w:val="left"/>
+      <w:pPr>
+        <w:ind w:left="5040" w:hanging="360"/>
+      </w:pPr>
+      <w:rPr>
+        <w:rFonts w:ascii="Symbol" w:hAnsi="Symbol" w:hint="default"/>
+      </w:rPr>
+    </w:lvl>
+    <w:lvl w:ilvl="7" w:tplc="04090003" w:tentative="1">
+      <w:start w:val="1"/>
+      <w:numFmt w:val="bullet"/>
+      <w:lvlText w:val="o"/>
+      <w:lvlJc w:val="left"/>
+      <w:pPr>
+        <w:ind w:left="5760" w:hanging="360"/>
+      </w:pPr>
+      <w:rPr>
+        <w:rFonts w:ascii="Courier New" w:hAnsi="Courier New" w:cs="Courier New" w:hint="default"/>
+      </w:rPr>
+    </w:lvl>
+    <w:lvl w:ilvl="8" w:tplc="04090005" w:tentative="1">
+      <w:start w:val="1"/>
+      <w:numFmt w:val="bullet"/>
+      <w:lvlText w:val=""/>
+      <w:lvlJc w:val="left"/>
+      <w:pPr>
+        <w:ind w:left="6480" w:hanging="360"/>
+      </w:pPr>
+      <w:rPr>
+        <w:rFonts w:ascii="Wingdings" w:hAnsi="Wingdings" w:hint="default"/>
+      </w:rPr>
+    </w:lvl>
+  </w:abstractNum>
+  <w:abstractNum w:abstractNumId="1" w15:restartNumberingAfterBreak="0">
+    <w:nsid w:val="68F0195A"/>
+    <w:multiLevelType w:val="hybridMultilevel"/>
+    <w:tmpl w:val="44061AFA"/>
+    <w:lvl w:ilvl="0" w:tplc="04090001">
+      <w:start w:val="1"/>
+      <w:numFmt w:val="bullet"/>
+      <w:lvlText w:val=""/>
+      <w:lvlJc w:val="left"/>
+      <w:pPr>
+        <w:ind w:left="720" w:hanging="360"/>
+      </w:pPr>
+      <w:rPr>
+        <w:rFonts w:ascii="Symbol" w:hAnsi="Symbol" w:hint="default"/>
+      </w:rPr>
+    </w:lvl>
+    <w:lvl w:ilvl="1" w:tplc="04090003">
+      <w:start w:val="1"/>
+      <w:numFmt w:val="bullet"/>
+      <w:lvlText w:val="o"/>
+      <w:lvlJc w:val="left"/>
+      <w:pPr>
+        <w:ind w:left="1440" w:hanging="360"/>
+      </w:pPr>
+      <w:rPr>
+        <w:rFonts w:ascii="Courier New" w:hAnsi="Courier New" w:cs="Courier New" w:hint="default"/>
+      </w:rPr>
+    </w:lvl>
+    <w:lvl w:ilvl="2" w:tplc="04090005">
+      <w:start w:val="1"/>
+      <w:numFmt w:val="bullet"/>
+      <w:lvlText w:val=""/>
+      <w:lvlJc w:val="left"/>
+      <w:pPr>
+        <w:ind w:left="2160" w:hanging="360"/>
+      </w:pPr>
+      <w:rPr>
+        <w:rFonts w:ascii="Wingdings" w:hAnsi="Wingdings" w:hint="default"/>
+      </w:rPr>
+    </w:lvl>
+    <w:lvl w:ilvl="3" w:tplc="04090001" w:tentative="1">
+      <w:start w:val="1"/>
+      <w:numFmt w:val="bullet"/>
+      <w:lvlText w:val=""/>
+      <w:lvlJc w:val="left"/>
+      <w:pPr>
+        <w:ind w:left="2880" w:hanging="360"/>
+      </w:pPr>
+      <w:rPr>
+        <w:rFonts w:ascii="Symbol" w:hAnsi="Symbol" w:hint="default"/>
+      </w:rPr>
+    </w:lvl>
+    <w:lvl w:ilvl="4" w:tplc="04090003" w:tentative="1">
+      <w:start w:val="1"/>
+      <w:numFmt w:val="bullet"/>
+      <w:lvlText w:val="o"/>
+      <w:lvlJc w:val="left"/>
+      <w:pPr>
+        <w:ind w:left="3600" w:hanging="360"/>
+      </w:pPr>
+      <w:rPr>
+        <w:rFonts w:ascii="Courier New" w:hAnsi="Courier New" w:cs="Courier New" w:hint="default"/>
+      </w:rPr>
+    </w:lvl>
+    <w:lvl w:ilvl="5" w:tplc="04090005" w:tentative="1">
+      <w:start w:val="1"/>
+      <w:numFmt w:val="bullet"/>
+      <w:lvlText w:val=""/>
+      <w:lvlJc w:val="left"/>
+      <w:pPr>
+        <w:ind w:left="4320" w:hanging="360"/>
+      </w:pPr>
+      <w:rPr>
+        <w:rFonts w:ascii="Wingdings" w:hAnsi="Wingdings" w:hint="default"/>
+      </w:rPr>
+    </w:lvl>
+    <w:lvl w:ilvl="6" w:tplc="04090001" w:tentative="1">
+      <w:start w:val="1"/>
+      <w:numFmt w:val="bullet"/>
+      <w:lvlText w:val=""/>
+      <w:lvlJc w:val="left"/>
+      <w:pPr>
+        <w:ind w:left="5040" w:hanging="360"/>
+      </w:pPr>
+      <w:rPr>
+        <w:rFonts w:ascii="Symbol" w:hAnsi="Symbol" w:hint="default"/>
+      </w:rPr>
+    </w:lvl>
+    <w:lvl w:ilvl="7" w:tplc="04090003" w:tentative="1">
+      <w:start w:val="1"/>
+      <w:numFmt w:val="bullet"/>
+      <w:lvlText w:val="o"/>
+      <w:lvlJc w:val="left"/>
+      <w:pPr>
+        <w:ind w:left="5760" w:hanging="360"/>
+      </w:pPr>
+      <w:rPr>
+        <w:rFonts w:ascii="Courier New" w:hAnsi="Courier New" w:cs="Courier New" w:hint="default"/>
+      </w:rPr>
+    </w:lvl>
+    <w:lvl w:ilvl="8" w:tplc="04090005" w:tentative="1">
+      <w:start w:val="1"/>
+      <w:numFmt w:val="bullet"/>
+      <w:lvlText w:val=""/>
+      <w:lvlJc w:val="left"/>
+      <w:pPr>
+        <w:ind w:left="6480" w:hanging="360"/>
+      </w:pPr>
+      <w:rPr>
+        <w:rFonts w:ascii="Wingdings" w:hAnsi="Wingdings" w:hint="default"/>
+      </w:rPr>
+    </w:lvl>
+  </w:abstractNum>
+  <w:num w:numId="1">
+    <w:abstractNumId w:val="0"/>
+  </w:num>
+  <w:num w:numId="2">
+    <w:abstractNumId w:val="1"/>
+  </w:num>
+</w:numbering>
 </file>
 
 <file path=word/styles.xml><?xml version="1.0" encoding="utf-8"?>
@@ -488,6 +1223,17 @@
     <w:semiHidden/>
     <w:unhideWhenUsed/>
   </w:style>
+  <w:style w:type="paragraph" w:styleId="ListParagraph">
+    <w:name w:val="List Paragraph"/>
+    <w:basedOn w:val="Normal"/>
+    <w:uiPriority w:val="34"/>
+    <w:qFormat/>
+    <w:rsid w:val="001E6DE0"/>
+    <w:pPr>
+      <w:ind w:left="720"/>
+      <w:contextualSpacing/>
+    </w:pPr>
+  </w:style>
 </w:styles>
 </file>
 

</xml_diff>

<commit_message>
updated instructions on interstate tab
</commit_message>
<xml_diff>
--- a/water_budget_webapp_pierre/terms_definition.docx
+++ b/water_budget_webapp_pierre/terms_definition.docx
@@ -4,12 +4,115 @@
   <w:body>
     <w:p>
       <w:r>
+        <w:t>The</w:t>
+      </w:r>
+      <w:r>
+        <w:t xml:space="preserve"> definitions below are derived from </w:t>
+      </w:r>
+      <w:r>
+        <w:t>California Water Budget Handbook v5.6.</w:t>
+      </w:r>
+    </w:p>
+    <w:p>
+      <w:r>
+        <w:t xml:space="preserve">Water Budget Zone: </w:t>
+      </w:r>
+      <w:r>
+        <w:t>A water budget zone</w:t>
+      </w:r>
+      <w:r>
+        <w:t xml:space="preserve"> is the geographical extent of a user-defined water management area. It consists of land, surface water and groundwater system</w:t>
+      </w:r>
+      <w:r>
+        <w:t>s</w:t>
+      </w:r>
+      <w:r>
+        <w:t>.</w:t>
+      </w:r>
+      <w:r>
+        <w:t xml:space="preserve"> It </w:t>
+      </w:r>
+      <w:r>
+        <w:t xml:space="preserve">not formally a part of our framework for visualizing state-level water budgets. But it is an important concept </w:t>
+      </w:r>
+      <w:r>
+        <w:t xml:space="preserve">for understanding </w:t>
+      </w:r>
+      <w:r>
+        <w:t>water budget systems</w:t>
+      </w:r>
+      <w:r>
+        <w:t xml:space="preserve"> (mentioned below in Flow Source and Flow Sink)</w:t>
+      </w:r>
+      <w:r>
+        <w:t>.</w:t>
+      </w:r>
+    </w:p>
+    <w:p>
+      <w:r>
         <w:t>Jurisdiction</w:t>
       </w:r>
+      <w:r>
+        <w:t>:</w:t>
+      </w:r>
+      <w:r>
+        <w:t xml:space="preserve"> Jurisdiction is the s</w:t>
+      </w:r>
+      <w:r>
+        <w:t>tate</w:t>
+      </w:r>
+      <w:r>
+        <w:t xml:space="preserve"> over which a water budget is </w:t>
+      </w:r>
+      <w:r>
+        <w:t>applied</w:t>
+      </w:r>
+      <w:r>
+        <w:t>.</w:t>
+      </w:r>
+      <w:r>
+        <w:t xml:space="preserve"> A jurisdiction is comprised of multiple water budget zones.</w:t>
+      </w:r>
+      <w:r>
+        <w:t xml:space="preserve"> </w:t>
+      </w:r>
     </w:p>
     <w:p>
       <w:r>
         <w:t>Component</w:t>
+      </w:r>
+      <w:r>
+        <w:t xml:space="preserve">: </w:t>
+      </w:r>
+      <w:r>
+        <w:t>Each component is a</w:t>
+      </w:r>
+      <w:r>
+        <w:t xml:space="preserve"> flow</w:t>
+      </w:r>
+      <w:r>
+        <w:t xml:space="preserve"> of water </w:t>
+      </w:r>
+      <w:r>
+        <w:t xml:space="preserve">associated to a particular </w:t>
+      </w:r>
+      <w:r>
+        <w:t>human application</w:t>
+      </w:r>
+      <w:r>
+        <w:t xml:space="preserve"> or a</w:t>
+      </w:r>
+      <w:r>
+        <w:t xml:space="preserve"> natural</w:t>
+      </w:r>
+      <w:r>
+        <w:t xml:space="preserve"> phenomenon</w:t>
+      </w:r>
+      <w:r>
+        <w:t>.</w:t>
+      </w:r>
+      <w:r>
+        <w:t xml:space="preserve"> </w:t>
       </w:r>
     </w:p>
     <w:p>
@@ -31,23 +134,34 @@
           <w:i/>
           <w:iCs/>
         </w:rPr>
-        <w:t>(</w:t>
-      </w:r>
-      <w:proofErr w:type="spellStart"/>
-      <w:r>
-        <w:rPr>
-          <w:i/>
-          <w:iCs/>
-        </w:rPr>
-        <w:t>hasEstimationMethod</w:t>
-      </w:r>
-      <w:proofErr w:type="spellEnd"/>
-      <w:r>
-        <w:rPr>
-          <w:i/>
-          <w:iCs/>
-        </w:rPr>
-        <w:t>)</w:t>
+        <w:t>(hasEstimationMethod)</w:t>
+      </w:r>
+      <w:r>
+        <w:t xml:space="preserve">: </w:t>
+      </w:r>
+      <w:r>
+        <w:t>An estimation method is a mathematical formula</w:t>
+      </w:r>
+      <w:r>
+        <w:t xml:space="preserve"> or procedure</w:t>
+      </w:r>
+      <w:r>
+        <w:t xml:space="preserve"> to </w:t>
+      </w:r>
+      <w:r>
+        <w:t xml:space="preserve">estimate </w:t>
+      </w:r>
+      <w:r>
+        <w:t xml:space="preserve">one or more </w:t>
+      </w:r>
+      <w:r>
+        <w:t>water budget components</w:t>
+      </w:r>
+      <w:r>
+        <w:t>.</w:t>
+      </w:r>
+      <w:r>
+        <w:t xml:space="preserve"> </w:t>
       </w:r>
     </w:p>
     <w:p>
@@ -69,23 +183,52 @@
           <w:i/>
           <w:iCs/>
         </w:rPr>
-        <w:t>(</w:t>
-      </w:r>
-      <w:proofErr w:type="spellStart"/>
-      <w:r>
-        <w:rPr>
-          <w:i/>
-          <w:iCs/>
-        </w:rPr>
-        <w:t>hasParameter</w:t>
-      </w:r>
-      <w:proofErr w:type="spellEnd"/>
-      <w:r>
-        <w:rPr>
-          <w:i/>
-          <w:iCs/>
-        </w:rPr>
-        <w:t>)</w:t>
+        <w:t>(hasParameter)</w:t>
+      </w:r>
+      <w:r>
+        <w:t xml:space="preserve">: </w:t>
+      </w:r>
+      <w:r>
+        <w:t>P</w:t>
+      </w:r>
+      <w:r>
+        <w:t>arameter</w:t>
+      </w:r>
+      <w:r>
+        <w:t>s</w:t>
+      </w:r>
+      <w:r>
+        <w:t xml:space="preserve"> </w:t>
+      </w:r>
+      <w:r>
+        <w:t>are</w:t>
+      </w:r>
+      <w:r>
+        <w:t xml:space="preserve"> </w:t>
+      </w:r>
+      <w:r>
+        <w:t>variable</w:t>
+      </w:r>
+      <w:r>
+        <w:t>s</w:t>
+      </w:r>
+      <w:r>
+        <w:t xml:space="preserve"> </w:t>
+      </w:r>
+      <w:r>
+        <w:t>and/</w:t>
+      </w:r>
+      <w:r>
+        <w:t>or coefficient</w:t>
+      </w:r>
+      <w:r>
+        <w:t>s that make u</w:t>
+      </w:r>
+      <w:r>
+        <w:t>p an estimation method.</w:t>
+      </w:r>
+      <w:r>
+        <w:t xml:space="preserve"> </w:t>
       </w:r>
     </w:p>
     <w:p>
@@ -107,23 +250,10 @@
           <w:i/>
           <w:iCs/>
         </w:rPr>
-        <w:t>(</w:t>
-      </w:r>
-      <w:proofErr w:type="spellStart"/>
-      <w:r>
-        <w:rPr>
-          <w:i/>
-          <w:iCs/>
-        </w:rPr>
-        <w:t>hasDataSource</w:t>
-      </w:r>
-      <w:proofErr w:type="spellEnd"/>
-      <w:r>
-        <w:rPr>
-          <w:i/>
-          <w:iCs/>
-        </w:rPr>
-        <w:t>)</w:t>
+        <w:t>(hasDataSource)</w:t>
+      </w:r>
+      <w:r>
+        <w:t>: Each parameter is derived from a data source.</w:t>
       </w:r>
     </w:p>
     <w:p>
@@ -153,7 +283,6 @@
         </w:rPr>
         <w:t>(</w:t>
       </w:r>
-      <w:proofErr w:type="spellStart"/>
       <w:r>
         <w:rPr>
           <w:i/>
@@ -166,15 +295,19 @@
           <w:i/>
           <w:iCs/>
         </w:rPr>
-        <w:t>FlowType</w:t>
-      </w:r>
-      <w:proofErr w:type="spellEnd"/>
-      <w:r>
-        <w:rPr>
-          <w:i/>
-          <w:iCs/>
-        </w:rPr>
-        <w:t>)</w:t>
+        <w:t>FlowType)</w:t>
+      </w:r>
+      <w:r>
+        <w:t xml:space="preserve">: </w:t>
+      </w:r>
+      <w:r>
+        <w:t>Flow type defines the</w:t>
+      </w:r>
+      <w:r>
+        <w:t xml:space="preserve"> direction of a component. There are 3 possible values:</w:t>
+      </w:r>
+      <w:r>
+        <w:t xml:space="preserve"> </w:t>
       </w:r>
     </w:p>
     <w:p>
@@ -189,6 +322,15 @@
       <w:r>
         <w:t>Inflow</w:t>
       </w:r>
+      <w:r>
+        <w:t xml:space="preserve">: </w:t>
+      </w:r>
+      <w:r>
+        <w:t>A component is an inflow when it is flowing into a</w:t>
+      </w:r>
+      <w:r>
+        <w:t xml:space="preserve"> water budget zone.</w:t>
+      </w:r>
     </w:p>
     <w:p>
       <w:pPr>
@@ -202,6 +344,42 @@
       <w:r>
         <w:t>Internal Transfer</w:t>
       </w:r>
+      <w:r>
+        <w:t>:</w:t>
+      </w:r>
+      <w:r>
+        <w:t xml:space="preserve"> </w:t>
+      </w:r>
+      <w:r>
+        <w:t xml:space="preserve"> </w:t>
+      </w:r>
+      <w:r>
+        <w:t>A component’s flow type is i</w:t>
+      </w:r>
+      <w:r>
+        <w:t xml:space="preserve">nternal transfer when </w:t>
+      </w:r>
+      <w:r>
+        <w:t>it</w:t>
+      </w:r>
+      <w:r>
+        <w:t xml:space="preserve"> flows from </w:t>
+      </w:r>
+      <w:r>
+        <w:t xml:space="preserve">one system to another within a </w:t>
+      </w:r>
+      <w:r>
+        <w:t>water budget</w:t>
+      </w:r>
+      <w:r>
+        <w:t xml:space="preserve"> zone</w:t>
+      </w:r>
+      <w:r>
+        <w:t>.</w:t>
+      </w:r>
+      <w:r>
+        <w:t xml:space="preserve"> </w:t>
+      </w:r>
     </w:p>
     <w:p>
       <w:pPr>
@@ -215,6 +393,12 @@
       <w:r>
         <w:t>Outflow</w:t>
       </w:r>
+      <w:r>
+        <w:t>:</w:t>
+      </w:r>
+      <w:r>
+        <w:t xml:space="preserve"> A component is an outflow when it is flowing out of a water budget zone.</w:t>
+      </w:r>
     </w:p>
     <w:p>
       <w:pPr>
@@ -241,15 +425,322 @@
           <w:i/>
           <w:iCs/>
         </w:rPr>
-        <w:t>(</w:t>
-      </w:r>
-      <w:proofErr w:type="spellStart"/>
+        <w:t>(flowSource)</w:t>
+      </w:r>
+      <w:r>
+        <w:t>:</w:t>
+      </w:r>
+      <w:r>
+        <w:t xml:space="preserve"> </w:t>
+      </w:r>
+      <w:r>
+        <w:t xml:space="preserve">Flow source </w:t>
+      </w:r>
+      <w:r>
+        <w:t>is</w:t>
+      </w:r>
+      <w:r>
+        <w:t xml:space="preserve"> the system </w:t>
+      </w:r>
+      <w:r>
+        <w:t>of a water budget zone from which a component originates.</w:t>
+      </w:r>
+      <w:r>
+        <w:t xml:space="preserve"> </w:t>
+      </w:r>
+    </w:p>
+    <w:p>
+      <w:pPr>
+        <w:pStyle w:val="ListParagraph"/>
+        <w:numPr>
+          <w:ilvl w:val="0"/>
+          <w:numId w:val="1"/>
+        </w:numPr>
+      </w:pPr>
+      <w:r>
+        <w:t xml:space="preserve">Flow Sink </w:t>
+      </w:r>
       <w:r>
         <w:rPr>
           <w:i/>
           <w:iCs/>
         </w:rPr>
-        <w:t>flowSource</w:t>
+        <w:t>(flowSink)</w:t>
+      </w:r>
+      <w:r>
+        <w:t>:</w:t>
+      </w:r>
+      <w:r>
+        <w:t xml:space="preserve"> Flow sink </w:t>
+      </w:r>
+      <w:r>
+        <w:t>is</w:t>
+      </w:r>
+      <w:r>
+        <w:t xml:space="preserve"> the system of a water budget zone </w:t>
+      </w:r>
+      <w:r>
+        <w:t>where</w:t>
+      </w:r>
+      <w:r>
+        <w:t xml:space="preserve"> </w:t>
+      </w:r>
+      <w:r>
+        <w:t>a component ends.</w:t>
+      </w:r>
+    </w:p>
+    <w:p>
+      <w:pPr>
+        <w:pStyle w:val="ListParagraph"/>
+      </w:pPr>
+      <w:r>
+        <w:t xml:space="preserve">Flow source and flow sink have </w:t>
+      </w:r>
+      <w:r>
+        <w:t>6 possible values:</w:t>
+      </w:r>
+    </w:p>
+    <w:p>
+      <w:pPr>
+        <w:pStyle w:val="ListParagraph"/>
+        <w:numPr>
+          <w:ilvl w:val="1"/>
+          <w:numId w:val="1"/>
+        </w:numPr>
+      </w:pPr>
+      <w:r>
+        <w:t>Atmosphere</w:t>
+      </w:r>
+      <w:r>
+        <w:t>:</w:t>
+      </w:r>
+      <w:r>
+        <w:t xml:space="preserve"> </w:t>
+      </w:r>
+      <w:r>
+        <w:t>Atmosphere is the layer of gases surrounding</w:t>
+      </w:r>
+      <w:r>
+        <w:t xml:space="preserve"> the Earth.</w:t>
+      </w:r>
+    </w:p>
+    <w:p>
+      <w:pPr>
+        <w:pStyle w:val="ListParagraph"/>
+        <w:numPr>
+          <w:ilvl w:val="1"/>
+          <w:numId w:val="1"/>
+        </w:numPr>
+      </w:pPr>
+      <w:r>
+        <w:t xml:space="preserve">Zone Land System: </w:t>
+      </w:r>
+      <w:r>
+        <w:t>It is the l</w:t>
+      </w:r>
+      <w:r>
+        <w:t xml:space="preserve">and system </w:t>
+      </w:r>
+      <w:r>
+        <w:t xml:space="preserve">that </w:t>
+      </w:r>
+      <w:r>
+        <w:t>comprises of</w:t>
+      </w:r>
+      <w:r>
+        <w:t xml:space="preserve"> the land surface and the unsaturated zone extend</w:t>
+      </w:r>
+      <w:r>
+        <w:t>ing</w:t>
+      </w:r>
+      <w:r>
+        <w:t xml:space="preserve"> vertically </w:t>
+      </w:r>
+      <w:r>
+        <w:t xml:space="preserve">below the land surface to </w:t>
+      </w:r>
+      <w:r>
+        <w:t>the top of the groundwater system</w:t>
+      </w:r>
+      <w:r>
+        <w:t xml:space="preserve"> within a water budget zone.</w:t>
+      </w:r>
+    </w:p>
+    <w:p>
+      <w:pPr>
+        <w:pStyle w:val="ListParagraph"/>
+        <w:numPr>
+          <w:ilvl w:val="1"/>
+          <w:numId w:val="1"/>
+        </w:numPr>
+      </w:pPr>
+      <w:r>
+        <w:t xml:space="preserve">Zone Groundwater: </w:t>
+      </w:r>
+      <w:r>
+        <w:t>It is the g</w:t>
+      </w:r>
+      <w:r>
+        <w:t>roundwater system</w:t>
+      </w:r>
+      <w:r>
+        <w:t xml:space="preserve"> that</w:t>
+      </w:r>
+      <w:r>
+        <w:t xml:space="preserve"> extends vertically from the unsaturated zone below</w:t>
+      </w:r>
+      <w:r>
+        <w:t xml:space="preserve"> the land</w:t>
+      </w:r>
+      <w:r>
+        <w:t xml:space="preserve"> surface to the bottom of </w:t>
+      </w:r>
+      <w:r>
+        <w:t xml:space="preserve">a </w:t>
+      </w:r>
+      <w:r>
+        <w:t>basin within a water budget zone.</w:t>
+      </w:r>
+    </w:p>
+    <w:p>
+      <w:pPr>
+        <w:pStyle w:val="ListParagraph"/>
+        <w:numPr>
+          <w:ilvl w:val="1"/>
+          <w:numId w:val="1"/>
+        </w:numPr>
+      </w:pPr>
+      <w:r>
+        <w:t>Zone Surface Water:</w:t>
+      </w:r>
+      <w:r>
+        <w:t xml:space="preserve"> It is the surface water system </w:t>
+      </w:r>
+      <w:r>
+        <w:t>that includes</w:t>
+      </w:r>
+      <w:r>
+        <w:t xml:space="preserve"> </w:t>
+      </w:r>
+      <w:r>
+        <w:t>water bodies such as lakes, rivers,</w:t>
+      </w:r>
+      <w:r>
+        <w:t xml:space="preserve"> streams</w:t>
+      </w:r>
+      <w:r>
+        <w:t>, reservoirs, conveyance facilities and diversion ditches</w:t>
+      </w:r>
+      <w:r>
+        <w:t xml:space="preserve"> </w:t>
+      </w:r>
+      <w:r>
+        <w:t xml:space="preserve">that are part of water supply systems for meeting human demands. </w:t>
+      </w:r>
+      <w:r>
+        <w:t xml:space="preserve"> </w:t>
+      </w:r>
+    </w:p>
+    <w:p>
+      <w:pPr>
+        <w:pStyle w:val="ListParagraph"/>
+        <w:numPr>
+          <w:ilvl w:val="1"/>
+          <w:numId w:val="1"/>
+        </w:numPr>
+      </w:pPr>
+      <w:r>
+        <w:t>External Groundwater</w:t>
+      </w:r>
+      <w:r>
+        <w:t>:</w:t>
+      </w:r>
+      <w:r>
+        <w:t xml:space="preserve"> </w:t>
+      </w:r>
+      <w:r>
+        <w:t>It</w:t>
+      </w:r>
+      <w:r>
+        <w:t xml:space="preserve"> is the groundwater </w:t>
+      </w:r>
+      <w:r>
+        <w:t>system</w:t>
+      </w:r>
+      <w:r>
+        <w:t xml:space="preserve"> </w:t>
+      </w:r>
+      <w:r>
+        <w:t xml:space="preserve">located </w:t>
+      </w:r>
+      <w:r>
+        <w:t xml:space="preserve">outside </w:t>
+      </w:r>
+      <w:r>
+        <w:t>a water budget zone.</w:t>
+      </w:r>
+    </w:p>
+    <w:p>
+      <w:pPr>
+        <w:pStyle w:val="ListParagraph"/>
+        <w:numPr>
+          <w:ilvl w:val="1"/>
+          <w:numId w:val="1"/>
+        </w:numPr>
+      </w:pPr>
+      <w:r>
+        <w:t>External Surface Water</w:t>
+      </w:r>
+      <w:r>
+        <w:t>:</w:t>
+      </w:r>
+      <w:r>
+        <w:t xml:space="preserve"> </w:t>
+      </w:r>
+      <w:r>
+        <w:t>It</w:t>
+      </w:r>
+      <w:r>
+        <w:t xml:space="preserve"> is the surface water </w:t>
+      </w:r>
+      <w:r>
+        <w:t>system</w:t>
+      </w:r>
+      <w:r>
+        <w:t xml:space="preserve"> located</w:t>
+      </w:r>
+      <w:r>
+        <w:t xml:space="preserve"> outside a water budget zone. </w:t>
+      </w:r>
+    </w:p>
+    <w:p>
+      <w:pPr>
+        <w:pStyle w:val="ListParagraph"/>
+        <w:ind w:left="1440"/>
+      </w:pPr>
+    </w:p>
+    <w:p>
+      <w:r>
+        <w:lastRenderedPageBreak/>
+        <w:t>Subcomponent of</w:t>
+      </w:r>
+      <w:r>
+        <w:t xml:space="preserve"> </w:t>
+      </w:r>
+      <w:r>
+        <w:rPr>
+          <w:i/>
+          <w:iCs/>
+        </w:rPr>
+        <w:t>(</w:t>
+      </w:r>
+      <w:proofErr w:type="spellStart"/>
+      <w:r>
+        <w:rPr>
+          <w:i/>
+          <w:iCs/>
+        </w:rPr>
+        <w:t>isSubComponentof</w:t>
       </w:r>
       <w:proofErr w:type="spellEnd"/>
       <w:r>
@@ -259,98 +750,25 @@
         </w:rPr>
         <w:t>)</w:t>
       </w:r>
-    </w:p>
-    <w:p>
-      <w:pPr>
-        <w:pStyle w:val="ListParagraph"/>
-        <w:numPr>
-          <w:ilvl w:val="1"/>
-          <w:numId w:val="1"/>
-        </w:numPr>
-      </w:pPr>
-      <w:r>
-        <w:t>Atmosphere</w:t>
-      </w:r>
-    </w:p>
-    <w:p>
-      <w:pPr>
-        <w:pStyle w:val="ListParagraph"/>
-        <w:numPr>
-          <w:ilvl w:val="1"/>
-          <w:numId w:val="1"/>
-        </w:numPr>
-      </w:pPr>
-      <w:r>
-        <w:t>External Groundwater</w:t>
-      </w:r>
-    </w:p>
-    <w:p>
-      <w:pPr>
-        <w:pStyle w:val="ListParagraph"/>
-        <w:numPr>
-          <w:ilvl w:val="1"/>
-          <w:numId w:val="1"/>
-        </w:numPr>
-      </w:pPr>
-      <w:r>
-        <w:t>External Surface Water</w:t>
-      </w:r>
-    </w:p>
-    <w:p>
-      <w:pPr>
-        <w:pStyle w:val="ListParagraph"/>
-        <w:numPr>
-          <w:ilvl w:val="1"/>
-          <w:numId w:val="1"/>
-        </w:numPr>
-      </w:pPr>
-      <w:r>
-        <w:t>Zone Groundwater</w:t>
-      </w:r>
-    </w:p>
-    <w:p>
-      <w:pPr>
-        <w:pStyle w:val="ListParagraph"/>
-        <w:numPr>
-          <w:ilvl w:val="1"/>
-          <w:numId w:val="1"/>
-        </w:numPr>
-      </w:pPr>
-      <w:r>
-        <w:t>Zone Land System</w:t>
-      </w:r>
-    </w:p>
-    <w:p>
-      <w:pPr>
-        <w:pStyle w:val="ListParagraph"/>
-        <w:numPr>
-          <w:ilvl w:val="1"/>
-          <w:numId w:val="1"/>
-        </w:numPr>
-      </w:pPr>
-      <w:r>
-        <w:t>Zone Surface Water</w:t>
-      </w:r>
-    </w:p>
-    <w:p>
-      <w:pPr>
-        <w:pStyle w:val="ListParagraph"/>
-        <w:ind w:left="1440"/>
-      </w:pPr>
-    </w:p>
-    <w:p>
-      <w:pPr>
-        <w:pStyle w:val="ListParagraph"/>
-        <w:numPr>
-          <w:ilvl w:val="0"/>
-          <w:numId w:val="1"/>
-        </w:numPr>
-      </w:pPr>
-      <w:r>
-        <w:t>Flow Sink</w:t>
-      </w:r>
-      <w:r>
-        <w:t xml:space="preserve"> </w:t>
+      <w:r>
+        <w:t xml:space="preserve">: </w:t>
+      </w:r>
+      <w:r>
+        <w:t>Subcomponents are components that up to make a larger component.</w:t>
+      </w:r>
+    </w:p>
+    <w:p>
+      <w:r>
+        <w:t>Partial Subc</w:t>
+      </w:r>
+      <w:r>
+        <w:t>o</w:t>
+      </w:r>
+      <w:r>
+        <w:t>mponent</w:t>
+      </w:r>
+      <w:r>
+        <w:t xml:space="preserve"> of </w:t>
       </w:r>
       <w:r>
         <w:rPr>
@@ -365,7 +783,7 @@
           <w:i/>
           <w:iCs/>
         </w:rPr>
-        <w:t>flowSink</w:t>
+        <w:t>isPartialSubComponentof</w:t>
       </w:r>
       <w:proofErr w:type="spellEnd"/>
       <w:r>
@@ -375,181 +793,68 @@
         </w:rPr>
         <w:t>)</w:t>
       </w:r>
-    </w:p>
-    <w:p>
-      <w:pPr>
-        <w:pStyle w:val="ListParagraph"/>
-        <w:numPr>
-          <w:ilvl w:val="1"/>
-          <w:numId w:val="1"/>
-        </w:numPr>
-      </w:pPr>
-      <w:r>
-        <w:t>Atmosphere</w:t>
-      </w:r>
-    </w:p>
-    <w:p>
-      <w:pPr>
-        <w:pStyle w:val="ListParagraph"/>
-        <w:numPr>
-          <w:ilvl w:val="1"/>
-          <w:numId w:val="1"/>
-        </w:numPr>
-      </w:pPr>
-      <w:r>
-        <w:t>External Groundwater</w:t>
-      </w:r>
-    </w:p>
-    <w:p>
-      <w:pPr>
-        <w:pStyle w:val="ListParagraph"/>
-        <w:numPr>
-          <w:ilvl w:val="1"/>
-          <w:numId w:val="1"/>
-        </w:numPr>
-      </w:pPr>
-      <w:r>
-        <w:t>External Surface Water</w:t>
-      </w:r>
-    </w:p>
-    <w:p>
-      <w:pPr>
-        <w:pStyle w:val="ListParagraph"/>
-        <w:numPr>
-          <w:ilvl w:val="1"/>
-          <w:numId w:val="1"/>
-        </w:numPr>
-      </w:pPr>
-      <w:r>
-        <w:t>Zone Groundwater</w:t>
-      </w:r>
-    </w:p>
-    <w:p>
-      <w:pPr>
-        <w:pStyle w:val="ListParagraph"/>
-        <w:numPr>
-          <w:ilvl w:val="1"/>
-          <w:numId w:val="1"/>
-        </w:numPr>
-      </w:pPr>
-      <w:r>
-        <w:t>Zone Land System</w:t>
-      </w:r>
-    </w:p>
-    <w:p>
-      <w:pPr>
-        <w:pStyle w:val="ListParagraph"/>
-        <w:numPr>
-          <w:ilvl w:val="1"/>
-          <w:numId w:val="1"/>
-        </w:numPr>
-      </w:pPr>
-      <w:r>
-        <w:t>Zone Surface Water</w:t>
-      </w:r>
-    </w:p>
-    <w:p>
-      <w:pPr>
-        <w:pStyle w:val="ListParagraph"/>
-        <w:ind w:left="1440"/>
-      </w:pPr>
-    </w:p>
-    <w:p>
-      <w:r>
-        <w:t>Subcomponent of</w:t>
-      </w:r>
-      <w:r>
-        <w:t xml:space="preserve"> </w:t>
+      <w:r>
+        <w:t xml:space="preserve">: Partial subcomponents are components that </w:t>
+      </w:r>
+      <w:r>
+        <w:t>partially contribute to one or more larger components.</w:t>
+      </w:r>
+    </w:p>
+    <w:p>
+      <w:r>
+        <w:t xml:space="preserve">Exact Match </w:t>
       </w:r>
       <w:r>
         <w:rPr>
           <w:i/>
           <w:iCs/>
         </w:rPr>
-        <w:t>(</w:t>
-      </w:r>
-      <w:proofErr w:type="spellStart"/>
-      <w:r>
-        <w:rPr>
-          <w:i/>
-          <w:iCs/>
-        </w:rPr>
-        <w:t>isSubComponentof</w:t>
-      </w:r>
-      <w:proofErr w:type="spellEnd"/>
-      <w:r>
-        <w:rPr>
-          <w:i/>
-          <w:iCs/>
-        </w:rPr>
-        <w:t>)</w:t>
-      </w:r>
-    </w:p>
-    <w:p>
-      <w:r>
-        <w:t>Partial Subc</w:t>
-      </w:r>
-      <w:r>
-        <w:t>o</w:t>
-      </w:r>
-      <w:r>
-        <w:t>mponent</w:t>
-      </w:r>
-      <w:r>
-        <w:t xml:space="preserve"> of </w:t>
-      </w:r>
-      <w:r>
-        <w:rPr>
-          <w:i/>
-          <w:iCs/>
-        </w:rPr>
-        <w:t>(</w:t>
-      </w:r>
-      <w:proofErr w:type="spellStart"/>
-      <w:r>
-        <w:rPr>
-          <w:i/>
-          <w:iCs/>
-        </w:rPr>
-        <w:t>isPartialSubComponentof</w:t>
-      </w:r>
-      <w:proofErr w:type="spellEnd"/>
-      <w:r>
-        <w:rPr>
-          <w:i/>
-          <w:iCs/>
-        </w:rPr>
-        <w:t>)</w:t>
-      </w:r>
-    </w:p>
-    <w:p>
-      <w:r>
-        <w:t xml:space="preserve">Exact Match </w:t>
-      </w:r>
-      <w:r>
-        <w:rPr>
-          <w:i/>
-          <w:iCs/>
-        </w:rPr>
-        <w:t>(</w:t>
-      </w:r>
-      <w:proofErr w:type="spellStart"/>
-      <w:r>
-        <w:rPr>
-          <w:i/>
-          <w:iCs/>
-        </w:rPr>
-        <w:t>isExactMatch</w:t>
-      </w:r>
-      <w:proofErr w:type="spellEnd"/>
-      <w:r>
-        <w:rPr>
-          <w:i/>
-          <w:iCs/>
-        </w:rPr>
-        <w:t>)</w:t>
-      </w:r>
-    </w:p>
+        <w:t>(isExactMatch)</w:t>
+      </w:r>
+      <w:r>
+        <w:t>: Two</w:t>
+      </w:r>
+      <w:r>
+        <w:t xml:space="preserve"> or more</w:t>
+      </w:r>
+      <w:r>
+        <w:t xml:space="preserve"> components</w:t>
+      </w:r>
+      <w:r>
+        <w:t xml:space="preserve">, usually in different </w:t>
+      </w:r>
+      <w:r>
+        <w:t>jurisdictions</w:t>
+      </w:r>
+      <w:r>
+        <w:t>,</w:t>
+      </w:r>
+      <w:r>
+        <w:t xml:space="preserve"> are</w:t>
+      </w:r>
+      <w:r>
+        <w:t xml:space="preserve"> an</w:t>
+      </w:r>
+      <w:r>
+        <w:t xml:space="preserve"> exact match if they </w:t>
+      </w:r>
+      <w:r>
+        <w:t>estimate</w:t>
+      </w:r>
+      <w:r>
+        <w:t xml:space="preserve"> the same type of </w:t>
+      </w:r>
+      <w:r>
+        <w:t xml:space="preserve">flow associated to human application or a natural </w:t>
+      </w:r>
+      <w:r>
+        <w:t>phenomenon</w:t>
+      </w:r>
+      <w:r>
+        <w:t>.</w:t>
+      </w:r>
+    </w:p>
+    <w:p/>
     <w:sectPr>
       <w:pgSz w:w="12240" w:h="15840"/>
       <w:pgMar w:top="1440" w:right="1440" w:bottom="1440" w:left="1440" w:header="720" w:footer="720" w:gutter="0"/>

</xml_diff>

<commit_message>
tried 2 ways to reverse state acronym halfway at the end of component names but output was slightly off than expected (esp for components near 180 degrees)
</commit_message>
<xml_diff>
--- a/water_budget_webapp_pierre/terms_definition.docx
+++ b/water_budget_webapp_pierre/terms_definition.docx
@@ -18,10 +18,7 @@
         <w:t xml:space="preserve">Water Budget Zone: </w:t>
       </w:r>
       <w:r>
-        <w:t>A water budget zone</w:t>
-      </w:r>
-      <w:r>
-        <w:t xml:space="preserve"> is the geographical extent of a user-defined water management area. It consists of land, surface water and groundwater system</w:t>
+        <w:t>A water budget zone is the geographical extent of a user-defined water management area. It consists of land, surface water and groundwater system</w:t>
       </w:r>
       <w:r>
         <w:t>s</w:t>
@@ -30,16 +27,7 @@
         <w:t>.</w:t>
       </w:r>
       <w:r>
-        <w:t xml:space="preserve"> It </w:t>
-      </w:r>
-      <w:r>
-        <w:t xml:space="preserve">not formally a part of our framework for visualizing state-level water budgets. But it is an important concept </w:t>
-      </w:r>
-      <w:r>
-        <w:t xml:space="preserve">for understanding </w:t>
-      </w:r>
-      <w:r>
-        <w:t>water budget systems</w:t>
+        <w:t xml:space="preserve"> It not formally a part of our framework for visualizing state-level water budgets. But it is an important concept for understanding water budget systems</w:t>
       </w:r>
       <w:r>
         <w:t xml:space="preserve"> (mentioned below in Flow Source and Flow Sink)</w:t>
@@ -304,7 +292,13 @@
         <w:t>Flow type defines the</w:t>
       </w:r>
       <w:r>
-        <w:t xml:space="preserve"> direction of a component. There are 3 possible values:</w:t>
+        <w:t xml:space="preserve"> </w:t>
+      </w:r>
+      <w:r>
+        <w:t xml:space="preserve">movement </w:t>
+      </w:r>
+      <w:r>
+        <w:t>direction of a component. There are 3 possible values:</w:t>
       </w:r>
       <w:r>
         <w:t xml:space="preserve"> </w:t>
@@ -486,7 +480,15 @@
         <w:t xml:space="preserve"> </w:t>
       </w:r>
       <w:r>
-        <w:t>a component ends.</w:t>
+        <w:t xml:space="preserve">a component </w:t>
+      </w:r>
+      <w:proofErr w:type="gramStart"/>
+      <w:r>
+        <w:t>ends</w:t>
+      </w:r>
+      <w:proofErr w:type="gramEnd"/>
+      <w:r>
+        <w:t>.</w:t>
       </w:r>
     </w:p>
     <w:p>

</xml_diff>